<commit_message>
Updated Instructions Page on the word doc
</commit_message>
<xml_diff>
--- a/Deskfood Inc.docx
+++ b/Deskfood Inc.docx
@@ -1368,14 +1368,7 @@
           <w:sz w:val="24"/>
           <w:szCs w:val="24"/>
         </w:rPr>
-        <w:t xml:space="preserve">PyQt5 </w:t>
-      </w:r>
-      <w:r>
-        <w:rPr>
-          <w:sz w:val="24"/>
-          <w:szCs w:val="24"/>
-        </w:rPr>
-        <w:t>Module Installed</w:t>
+        <w:t>PyQt5 Module Installed</w:t>
       </w:r>
     </w:p>
     <w:p>
@@ -1832,12 +1825,6 @@
       <w:pPr>
         <w:ind w:left="720" w:firstLine="450"/>
         <w:rPr>
-          <w:sz w:val="40"/>
-          <w:szCs w:val="40"/>
-        </w:rPr>
-      </w:pPr>
-      <w:r>
-        <w:rPr>
           <w:b/>
           <w:bCs/>
           <w:i/>
@@ -1845,67 +1832,239 @@
           <w:sz w:val="28"/>
           <w:szCs w:val="28"/>
         </w:rPr>
+      </w:pPr>
+      <w:r>
+        <w:rPr>
+          <w:b/>
+          <w:bCs/>
+          <w:i/>
+          <w:iCs/>
+          <w:sz w:val="28"/>
+          <w:szCs w:val="28"/>
+        </w:rPr>
         <w:t>Python Main.py</w:t>
       </w:r>
     </w:p>
     <w:p>
       <w:pPr>
-        <w:rPr>
-          <w:sz w:val="28"/>
-          <w:szCs w:val="28"/>
-        </w:rPr>
-      </w:pPr>
-    </w:p>
-    <w:p>
-      <w:pPr>
-        <w:rPr>
-          <w:sz w:val="28"/>
-          <w:szCs w:val="28"/>
-        </w:rPr>
-      </w:pPr>
-      <w:r>
-        <w:rPr>
-          <w:sz w:val="28"/>
-          <w:szCs w:val="28"/>
-        </w:rPr>
-        <w:tab/>
-      </w:r>
-      <w:r>
-        <w:rPr>
-          <w:sz w:val="28"/>
-          <w:szCs w:val="28"/>
-        </w:rPr>
-        <w:tab/>
-      </w:r>
-      <w:r>
-        <w:rPr>
-          <w:sz w:val="28"/>
-          <w:szCs w:val="28"/>
-        </w:rPr>
-        <w:tab/>
-      </w:r>
-      <w:r>
-        <w:rPr>
-          <w:sz w:val="28"/>
-          <w:szCs w:val="28"/>
-        </w:rPr>
-        <w:tab/>
-      </w:r>
-    </w:p>
-    <w:p/>
-    <w:p>
-      <w:pPr>
+        <w:pStyle w:val="ListParagraph"/>
+        <w:numPr>
+          <w:ilvl w:val="0"/>
+          <w:numId w:val="11"/>
+        </w:numPr>
         <w:rPr>
           <w:sz w:val="40"/>
           <w:szCs w:val="40"/>
         </w:rPr>
       </w:pPr>
-    </w:p>
-    <w:p>
-      <w:pPr>
+      <w:r>
         <w:rPr>
           <w:sz w:val="40"/>
           <w:szCs w:val="40"/>
+        </w:rPr>
+        <w:t>Login</w:t>
+      </w:r>
+      <w:r>
+        <w:rPr>
+          <w:sz w:val="40"/>
+          <w:szCs w:val="40"/>
+        </w:rPr>
+        <w:t>:</w:t>
+      </w:r>
+    </w:p>
+    <w:p>
+      <w:pPr>
+        <w:ind w:left="720"/>
+        <w:rPr>
+          <w:sz w:val="24"/>
+          <w:szCs w:val="24"/>
+        </w:rPr>
+      </w:pPr>
+      <w:r>
+        <w:rPr>
+          <w:sz w:val="24"/>
+          <w:szCs w:val="24"/>
+        </w:rPr>
+        <w:t>To Login you can either register for a new account or use the following login</w:t>
+      </w:r>
+      <w:r>
+        <w:rPr>
+          <w:sz w:val="24"/>
+          <w:szCs w:val="24"/>
+        </w:rPr>
+        <w:t>s</w:t>
+      </w:r>
+      <w:r>
+        <w:rPr>
+          <w:sz w:val="24"/>
+          <w:szCs w:val="24"/>
+        </w:rPr>
+        <w:t xml:space="preserve">: </w:t>
+      </w:r>
+    </w:p>
+    <w:p>
+      <w:pPr>
+        <w:pStyle w:val="ListParagraph"/>
+        <w:ind w:left="1170"/>
+        <w:rPr>
+          <w:b/>
+          <w:bCs/>
+          <w:i/>
+          <w:iCs/>
+          <w:sz w:val="28"/>
+          <w:szCs w:val="28"/>
+        </w:rPr>
+      </w:pPr>
+      <w:r>
+        <w:rPr>
+          <w:b/>
+          <w:bCs/>
+          <w:i/>
+          <w:iCs/>
+          <w:sz w:val="28"/>
+          <w:szCs w:val="28"/>
+        </w:rPr>
+        <w:t xml:space="preserve">Email: </w:t>
+      </w:r>
+      <w:hyperlink r:id="rId8" w:history="1">
+        <w:r>
+          <w:rPr>
+            <w:rStyle w:val="Hyperlink"/>
+            <w:b/>
+            <w:bCs/>
+            <w:i/>
+            <w:iCs/>
+            <w:sz w:val="28"/>
+            <w:szCs w:val="28"/>
+          </w:rPr>
+          <w:t>test2@test.com</w:t>
+        </w:r>
+      </w:hyperlink>
+      <w:r>
+        <w:rPr>
+          <w:b/>
+          <w:bCs/>
+          <w:i/>
+          <w:iCs/>
+          <w:sz w:val="28"/>
+          <w:szCs w:val="28"/>
+        </w:rPr>
+        <w:t xml:space="preserve"> (Runner/User)</w:t>
+      </w:r>
+    </w:p>
+    <w:p>
+      <w:pPr>
+        <w:pStyle w:val="ListParagraph"/>
+        <w:ind w:left="1170"/>
+        <w:rPr>
+          <w:b/>
+          <w:bCs/>
+          <w:i/>
+          <w:iCs/>
+          <w:sz w:val="28"/>
+          <w:szCs w:val="28"/>
+        </w:rPr>
+      </w:pPr>
+      <w:r>
+        <w:rPr>
+          <w:b/>
+          <w:bCs/>
+          <w:i/>
+          <w:iCs/>
+          <w:sz w:val="28"/>
+          <w:szCs w:val="28"/>
+        </w:rPr>
+        <w:t xml:space="preserve">Email: </w:t>
+      </w:r>
+      <w:hyperlink r:id="rId9" w:history="1">
+        <w:r>
+          <w:rPr>
+            <w:rStyle w:val="Hyperlink"/>
+            <w:b/>
+            <w:bCs/>
+            <w:i/>
+            <w:iCs/>
+            <w:sz w:val="28"/>
+            <w:szCs w:val="28"/>
+          </w:rPr>
+          <w:t>admin@admin.com</w:t>
+        </w:r>
+      </w:hyperlink>
+      <w:r>
+        <w:rPr>
+          <w:b/>
+          <w:bCs/>
+          <w:i/>
+          <w:iCs/>
+          <w:sz w:val="28"/>
+          <w:szCs w:val="28"/>
+        </w:rPr>
+        <w:t xml:space="preserve"> </w:t>
+      </w:r>
+      <w:r>
+        <w:rPr>
+          <w:b/>
+          <w:bCs/>
+          <w:i/>
+          <w:iCs/>
+          <w:sz w:val="28"/>
+          <w:szCs w:val="28"/>
+        </w:rPr>
+        <w:t>(</w:t>
+      </w:r>
+      <w:r>
+        <w:rPr>
+          <w:b/>
+          <w:bCs/>
+          <w:i/>
+          <w:iCs/>
+          <w:sz w:val="28"/>
+          <w:szCs w:val="28"/>
+        </w:rPr>
+        <w:t>Admin</w:t>
+      </w:r>
+      <w:r>
+        <w:rPr>
+          <w:b/>
+          <w:bCs/>
+          <w:i/>
+          <w:iCs/>
+          <w:sz w:val="28"/>
+          <w:szCs w:val="28"/>
+        </w:rPr>
+        <w:t>)</w:t>
+      </w:r>
+    </w:p>
+    <w:p>
+      <w:pPr>
+        <w:pStyle w:val="ListParagraph"/>
+        <w:ind w:left="1170"/>
+        <w:rPr>
+          <w:b/>
+          <w:bCs/>
+          <w:i/>
+          <w:iCs/>
+          <w:sz w:val="28"/>
+          <w:szCs w:val="28"/>
+        </w:rPr>
+      </w:pPr>
+      <w:r>
+        <w:rPr>
+          <w:b/>
+          <w:bCs/>
+          <w:i/>
+          <w:iCs/>
+          <w:sz w:val="28"/>
+          <w:szCs w:val="28"/>
+        </w:rPr>
+        <w:t>Password: password</w:t>
+      </w:r>
+    </w:p>
+    <w:p>
+      <w:pPr>
+        <w:rPr>
+          <w:sz w:val="24"/>
+          <w:szCs w:val="24"/>
         </w:rPr>
       </w:pPr>
     </w:p>
@@ -3406,7 +3565,7 @@
                     <pic:cNvPicPr/>
                   </pic:nvPicPr>
                   <pic:blipFill>
-                    <a:blip r:embed="rId8">
+                    <a:blip r:embed="rId10">
                       <a:extLst>
                         <a:ext uri="{28A0092B-C50C-407E-A947-70E740481C1C}">
                           <a14:useLocalDpi xmlns:a14="http://schemas.microsoft.com/office/drawing/2010/main" val="0"/>
@@ -3485,7 +3644,7 @@
                     <pic:cNvPicPr/>
                   </pic:nvPicPr>
                   <pic:blipFill>
-                    <a:blip r:embed="rId9" cstate="print">
+                    <a:blip r:embed="rId11" cstate="print">
                       <a:extLst>
                         <a:ext uri="{28A0092B-C50C-407E-A947-70E740481C1C}">
                           <a14:useLocalDpi xmlns:a14="http://schemas.microsoft.com/office/drawing/2010/main" val="0"/>
@@ -3573,7 +3732,7 @@
                     <pic:cNvPicPr/>
                   </pic:nvPicPr>
                   <pic:blipFill>
-                    <a:blip r:embed="rId10" cstate="print">
+                    <a:blip r:embed="rId12" cstate="print">
                       <a:extLst>
                         <a:ext uri="{28A0092B-C50C-407E-A947-70E740481C1C}">
                           <a14:useLocalDpi xmlns:a14="http://schemas.microsoft.com/office/drawing/2010/main" val="0"/>
@@ -3644,7 +3803,7 @@
                     <pic:cNvPicPr/>
                   </pic:nvPicPr>
                   <pic:blipFill>
-                    <a:blip r:embed="rId11">
+                    <a:blip r:embed="rId13">
                       <a:extLst>
                         <a:ext uri="{28A0092B-C50C-407E-A947-70E740481C1C}">
                           <a14:useLocalDpi xmlns:a14="http://schemas.microsoft.com/office/drawing/2010/main" val="0"/>
@@ -3772,7 +3931,7 @@
                     <pic:cNvPicPr/>
                   </pic:nvPicPr>
                   <pic:blipFill>
-                    <a:blip r:embed="rId12">
+                    <a:blip r:embed="rId14">
                       <a:extLst>
                         <a:ext uri="{28A0092B-C50C-407E-A947-70E740481C1C}">
                           <a14:useLocalDpi xmlns:a14="http://schemas.microsoft.com/office/drawing/2010/main" val="0"/>
@@ -3948,7 +4107,7 @@
                     <pic:cNvPicPr/>
                   </pic:nvPicPr>
                   <pic:blipFill>
-                    <a:blip r:embed="rId13">
+                    <a:blip r:embed="rId15">
                       <a:extLst>
                         <a:ext uri="{28A0092B-C50C-407E-A947-70E740481C1C}">
                           <a14:useLocalDpi xmlns:a14="http://schemas.microsoft.com/office/drawing/2010/main" val="0"/>
@@ -4115,7 +4274,7 @@
                     <pic:cNvPicPr/>
                   </pic:nvPicPr>
                   <pic:blipFill>
-                    <a:blip r:embed="rId14">
+                    <a:blip r:embed="rId16">
                       <a:extLst>
                         <a:ext uri="{28A0092B-C50C-407E-A947-70E740481C1C}">
                           <a14:useLocalDpi xmlns:a14="http://schemas.microsoft.com/office/drawing/2010/main" val="0"/>
@@ -4338,7 +4497,7 @@
                     <pic:cNvPicPr/>
                   </pic:nvPicPr>
                   <pic:blipFill>
-                    <a:blip r:embed="rId15">
+                    <a:blip r:embed="rId17">
                       <a:extLst>
                         <a:ext uri="{28A0092B-C50C-407E-A947-70E740481C1C}">
                           <a14:useLocalDpi xmlns:a14="http://schemas.microsoft.com/office/drawing/2010/main" val="0"/>
@@ -4498,7 +4657,7 @@
                     <pic:cNvPicPr/>
                   </pic:nvPicPr>
                   <pic:blipFill>
-                    <a:blip r:embed="rId16">
+                    <a:blip r:embed="rId18">
                       <a:extLst>
                         <a:ext uri="{28A0092B-C50C-407E-A947-70E740481C1C}">
                           <a14:useLocalDpi xmlns:a14="http://schemas.microsoft.com/office/drawing/2010/main" val="0"/>
@@ -4594,7 +4753,7 @@
                     <pic:cNvPicPr/>
                   </pic:nvPicPr>
                   <pic:blipFill>
-                    <a:blip r:embed="rId17">
+                    <a:blip r:embed="rId19">
                       <a:extLst>
                         <a:ext uri="{28A0092B-C50C-407E-A947-70E740481C1C}">
                           <a14:useLocalDpi xmlns:a14="http://schemas.microsoft.com/office/drawing/2010/main" val="0"/>
@@ -4743,7 +4902,7 @@
                     </pic:cNvPicPr>
                   </pic:nvPicPr>
                   <pic:blipFill>
-                    <a:blip r:embed="rId18" cstate="print">
+                    <a:blip r:embed="rId20" cstate="print">
                       <a:extLst>
                         <a:ext uri="{28A0092B-C50C-407E-A947-70E740481C1C}">
                           <a14:useLocalDpi xmlns:a14="http://schemas.microsoft.com/office/drawing/2010/main" val="0"/>
@@ -4921,7 +5080,7 @@
                     </pic:cNvPicPr>
                   </pic:nvPicPr>
                   <pic:blipFill>
-                    <a:blip r:embed="rId19" cstate="print">
+                    <a:blip r:embed="rId21" cstate="print">
                       <a:extLst>
                         <a:ext uri="{28A0092B-C50C-407E-A947-70E740481C1C}">
                           <a14:useLocalDpi xmlns:a14="http://schemas.microsoft.com/office/drawing/2010/main" val="0"/>
@@ -5076,7 +5235,7 @@
                     <pic:cNvPicPr/>
                   </pic:nvPicPr>
                   <pic:blipFill>
-                    <a:blip r:embed="rId20" cstate="print">
+                    <a:blip r:embed="rId22" cstate="print">
                       <a:extLst>
                         <a:ext uri="{28A0092B-C50C-407E-A947-70E740481C1C}">
                           <a14:useLocalDpi xmlns:a14="http://schemas.microsoft.com/office/drawing/2010/main" val="0"/>
@@ -5221,7 +5380,7 @@
                     </pic:cNvPicPr>
                   </pic:nvPicPr>
                   <pic:blipFill>
-                    <a:blip r:embed="rId21" cstate="print">
+                    <a:blip r:embed="rId23" cstate="print">
                       <a:extLst>
                         <a:ext uri="{28A0092B-C50C-407E-A947-70E740481C1C}">
                           <a14:useLocalDpi xmlns:a14="http://schemas.microsoft.com/office/drawing/2010/main" val="0"/>
@@ -5370,7 +5529,7 @@
                     </pic:cNvPicPr>
                   </pic:nvPicPr>
                   <pic:blipFill>
-                    <a:blip r:embed="rId22" cstate="print">
+                    <a:blip r:embed="rId24" cstate="print">
                       <a:extLst>
                         <a:ext uri="{28A0092B-C50C-407E-A947-70E740481C1C}">
                           <a14:useLocalDpi xmlns:a14="http://schemas.microsoft.com/office/drawing/2010/main" val="0"/>
@@ -5554,7 +5713,7 @@
                     </pic:cNvPicPr>
                   </pic:nvPicPr>
                   <pic:blipFill>
-                    <a:blip r:embed="rId23" cstate="print">
+                    <a:blip r:embed="rId25" cstate="print">
                       <a:extLst>
                         <a:ext uri="{28A0092B-C50C-407E-A947-70E740481C1C}">
                           <a14:useLocalDpi xmlns:a14="http://schemas.microsoft.com/office/drawing/2010/main" val="0"/>
@@ -5762,7 +5921,7 @@
                     </pic:cNvPicPr>
                   </pic:nvPicPr>
                   <pic:blipFill>
-                    <a:blip r:embed="rId24" cstate="print">
+                    <a:blip r:embed="rId26" cstate="print">
                       <a:extLst>
                         <a:ext uri="{28A0092B-C50C-407E-A947-70E740481C1C}">
                           <a14:useLocalDpi xmlns:a14="http://schemas.microsoft.com/office/drawing/2010/main" val="0"/>
@@ -5951,7 +6110,7 @@
                     </pic:cNvPicPr>
                   </pic:nvPicPr>
                   <pic:blipFill>
-                    <a:blip r:embed="rId25" cstate="print">
+                    <a:blip r:embed="rId27" cstate="print">
                       <a:extLst>
                         <a:ext uri="{28A0092B-C50C-407E-A947-70E740481C1C}">
                           <a14:useLocalDpi xmlns:a14="http://schemas.microsoft.com/office/drawing/2010/main" val="0"/>
@@ -6105,7 +6264,7 @@
                     </pic:cNvPicPr>
                   </pic:nvPicPr>
                   <pic:blipFill>
-                    <a:blip r:embed="rId26" cstate="print">
+                    <a:blip r:embed="rId28" cstate="print">
                       <a:extLst>
                         <a:ext uri="{28A0092B-C50C-407E-A947-70E740481C1C}">
                           <a14:useLocalDpi xmlns:a14="http://schemas.microsoft.com/office/drawing/2010/main" val="0"/>
@@ -6259,7 +6418,7 @@
                     </pic:cNvPicPr>
                   </pic:nvPicPr>
                   <pic:blipFill>
-                    <a:blip r:embed="rId27" cstate="print">
+                    <a:blip r:embed="rId29" cstate="print">
                       <a:extLst>
                         <a:ext uri="{28A0092B-C50C-407E-A947-70E740481C1C}">
                           <a14:useLocalDpi xmlns:a14="http://schemas.microsoft.com/office/drawing/2010/main" val="0"/>
@@ -6433,7 +6592,7 @@
                     </pic:cNvPicPr>
                   </pic:nvPicPr>
                   <pic:blipFill>
-                    <a:blip r:embed="rId28" cstate="print">
+                    <a:blip r:embed="rId30" cstate="print">
                       <a:extLst>
                         <a:ext uri="{28A0092B-C50C-407E-A947-70E740481C1C}">
                           <a14:useLocalDpi xmlns:a14="http://schemas.microsoft.com/office/drawing/2010/main" val="0"/>
@@ -6614,7 +6773,7 @@
                     </pic:cNvPicPr>
                   </pic:nvPicPr>
                   <pic:blipFill>
-                    <a:blip r:embed="rId29" cstate="print">
+                    <a:blip r:embed="rId31" cstate="print">
                       <a:extLst>
                         <a:ext uri="{28A0092B-C50C-407E-A947-70E740481C1C}">
                           <a14:useLocalDpi xmlns:a14="http://schemas.microsoft.com/office/drawing/2010/main" val="0"/>
@@ -6765,7 +6924,7 @@
                     </pic:cNvPicPr>
                   </pic:nvPicPr>
                   <pic:blipFill>
-                    <a:blip r:embed="rId30" cstate="print">
+                    <a:blip r:embed="rId32" cstate="print">
                       <a:extLst>
                         <a:ext uri="{28A0092B-C50C-407E-A947-70E740481C1C}">
                           <a14:useLocalDpi xmlns:a14="http://schemas.microsoft.com/office/drawing/2010/main" val="0"/>
@@ -6798,7 +6957,7 @@
       </w:r>
     </w:p>
     <w:sectPr>
-      <w:headerReference w:type="default" r:id="rId31"/>
+      <w:headerReference w:type="default" r:id="rId33"/>
       <w:pgSz w:w="12240" w:h="15840"/>
       <w:pgMar w:top="1440" w:right="1440" w:bottom="1440" w:left="1440" w:header="720" w:footer="720" w:gutter="0"/>
       <w:cols w:space="720"/>

</xml_diff>